<commit_message>
Added SQL and JSON
</commit_message>
<xml_diff>
--- a/Project 2 Proposal.docx
+++ b/Project 2 Proposal.docx
@@ -339,11 +339,10 @@
           <w:sz w:val="24"/>
           <w:szCs w:val="24"/>
         </w:rPr>
-        <w:lastRenderedPageBreak/>
         <w:drawing>
-          <wp:inline distT="0" distB="0" distL="0" distR="0" wp14:anchorId="6B180DB4" wp14:editId="38D320BE">
-            <wp:extent cx="6210677" cy="3532505"/>
-            <wp:effectExtent l="0" t="0" r="0" b="0"/>
+          <wp:inline distT="0" distB="0" distL="0" distR="0" wp14:anchorId="6B180DB4" wp14:editId="02494831">
+            <wp:extent cx="2712485" cy="1542805"/>
+            <wp:effectExtent l="0" t="0" r="0" b="635"/>
             <wp:docPr id="5" name="Picture 5"/>
             <wp:cNvGraphicFramePr>
               <a:graphicFrameLocks xmlns:a="http://schemas.openxmlformats.org/drawingml/2006/main" noChangeAspect="1"/>
@@ -364,7 +363,7 @@
                   <pic:spPr>
                     <a:xfrm>
                       <a:off x="0" y="0"/>
-                      <a:ext cx="6210677" cy="3532505"/>
+                      <a:ext cx="2736223" cy="1556306"/>
                     </a:xfrm>
                     <a:prstGeom prst="rect">
                       <a:avLst/>

</xml_diff>